<commit_message>
Expanded on the report
</commit_message>
<xml_diff>
--- a/Final Report.docx
+++ b/Final Report.docx
@@ -33,6 +33,64 @@
           <w:szCs w:val="28"/>
         </w:rPr>
       </w:pPr>
+      <w:r>
+        <w:rPr>
+          <w:rFonts w:ascii="Times New Roman" w:hAnsi="Times New Roman" w:cs="Times New Roman"/>
+          <w:sz w:val="28"/>
+          <w:szCs w:val="28"/>
+        </w:rPr>
+        <w:t>Робастный принцип робастного контроля заключается в нахождении такого правила контроля, при котором при изменениях параметром системы в определённом диапазоне, система всё равно будет сходиться к желаемым значениям. Это обеспечивается за счёт введения скользящей поверхности (</w:t>
+      </w:r>
+      <w:r>
+        <w:rPr>
+          <w:rFonts w:ascii="Times New Roman" w:hAnsi="Times New Roman" w:cs="Times New Roman"/>
+          <w:sz w:val="28"/>
+          <w:szCs w:val="28"/>
+          <w:lang w:val="en-US"/>
+        </w:rPr>
+        <w:t>sliding</w:t>
+      </w:r>
+      <w:r>
+        <w:rPr>
+          <w:rFonts w:ascii="Times New Roman" w:hAnsi="Times New Roman" w:cs="Times New Roman"/>
+          <w:sz w:val="28"/>
+          <w:szCs w:val="28"/>
+        </w:rPr>
+        <w:t xml:space="preserve"> </w:t>
+      </w:r>
+      <w:r>
+        <w:rPr>
+          <w:rFonts w:ascii="Times New Roman" w:hAnsi="Times New Roman" w:cs="Times New Roman"/>
+          <w:sz w:val="28"/>
+          <w:szCs w:val="28"/>
+          <w:lang w:val="en-US"/>
+        </w:rPr>
+        <w:t>surface</w:t>
+      </w:r>
+      <w:r>
+        <w:rPr>
+          <w:rFonts w:ascii="Times New Roman" w:hAnsi="Times New Roman" w:cs="Times New Roman"/>
+          <w:sz w:val="28"/>
+          <w:szCs w:val="28"/>
+        </w:rPr>
+        <w:t>)</w:t>
+      </w:r>
+      <w:r>
+        <w:rPr>
+          <w:rFonts w:ascii="Times New Roman" w:hAnsi="Times New Roman" w:cs="Times New Roman"/>
+          <w:sz w:val="28"/>
+          <w:szCs w:val="28"/>
+        </w:rPr>
+        <w:t xml:space="preserve"> </w:t>
+      </w:r>
+      <w:r>
+        <w:rPr>
+          <w:rFonts w:ascii="Times New Roman" w:hAnsi="Times New Roman" w:cs="Times New Roman"/>
+          <w:sz w:val="28"/>
+          <w:szCs w:val="28"/>
+        </w:rPr>
+        <w:t xml:space="preserve">и структуры управления, которая учитывает возможные отклонения от ожидаемых параметров. </w:t>
+      </w:r>
       <w:r>
         <w:rPr>
           <w:rFonts w:ascii="Times New Roman" w:hAnsi="Times New Roman" w:cs="Times New Roman"/>
@@ -859,15 +917,7 @@
           <w:sz w:val="28"/>
           <w:szCs w:val="28"/>
         </w:rPr>
-        <w:t>скользящ</w:t>
-      </w:r>
-      <w:r>
-        <w:rPr>
-          <w:rFonts w:ascii="Times New Roman" w:eastAsiaTheme="minorEastAsia" w:hAnsi="Times New Roman" w:cs="Times New Roman"/>
-          <w:sz w:val="28"/>
-          <w:szCs w:val="28"/>
-        </w:rPr>
-        <w:t xml:space="preserve">его </w:t>
+        <w:t xml:space="preserve">скользящего </w:t>
       </w:r>
       <w:proofErr w:type="spellStart"/>
       <w:r>
@@ -1172,15 +1222,7 @@
             <w:sz w:val="28"/>
             <w:szCs w:val="28"/>
           </w:rPr>
-          <m:t>v</m:t>
-        </m:r>
-        <m:r>
-          <w:rPr>
-            <w:rFonts w:ascii="Cambria Math" w:eastAsiaTheme="minorEastAsia" w:hAnsi="Cambria Math" w:cs="Times New Roman"/>
-            <w:sz w:val="28"/>
-            <w:szCs w:val="28"/>
-          </w:rPr>
-          <m:t>=</m:t>
+          <m:t>v=</m:t>
         </m:r>
         <m:sSub>
           <m:sSubPr>
@@ -1468,25 +1510,7 @@
             <w:sz w:val="28"/>
             <w:szCs w:val="28"/>
           </w:rPr>
-          <w:t>репоз</w:t>
-        </w:r>
-        <w:r>
-          <w:rPr>
-            <w:rStyle w:val="a5"/>
-            <w:rFonts w:ascii="Times New Roman" w:hAnsi="Times New Roman" w:cs="Times New Roman"/>
-            <w:sz w:val="28"/>
-            <w:szCs w:val="28"/>
-          </w:rPr>
-          <w:t>и</w:t>
-        </w:r>
-        <w:r>
-          <w:rPr>
-            <w:rStyle w:val="a5"/>
-            <w:rFonts w:ascii="Times New Roman" w:hAnsi="Times New Roman" w:cs="Times New Roman"/>
-            <w:sz w:val="28"/>
-            <w:szCs w:val="28"/>
-          </w:rPr>
-          <w:t>тории</w:t>
+          <w:t>репозитории</w:t>
         </w:r>
       </w:hyperlink>
       <w:r>
@@ -2174,16 +2198,7 @@
                       <w:szCs w:val="28"/>
                       <w:lang w:val="en-US"/>
                     </w:rPr>
-                    <m:t>≤</m:t>
-                  </m:r>
-                  <m:r>
-                    <w:rPr>
-                      <w:rFonts w:ascii="Cambria Math" w:hAnsi="Cambria Math" w:cs="Times New Roman"/>
-                      <w:sz w:val="28"/>
-                      <w:szCs w:val="28"/>
-                      <w:lang w:val="en-US"/>
-                    </w:rPr>
-                    <m:t>ϵ</m:t>
+                    <m:t>≤ϵ</m:t>
                   </m:r>
                 </m:e>
               </m:eqArr>
@@ -2197,11 +2212,9 @@
         <w:pStyle w:val="a3"/>
         <w:ind w:left="1068"/>
         <w:rPr>
-          <w:rFonts w:ascii="Times New Roman" w:hAnsi="Times New Roman" w:cs="Times New Roman"/>
-          <w:i/>
-          <w:sz w:val="28"/>
-          <w:szCs w:val="28"/>
-          <w:lang w:val="en-US"/>
+          <w:rFonts w:ascii="Times New Roman" w:eastAsiaTheme="minorEastAsia" w:hAnsi="Times New Roman" w:cs="Times New Roman"/>
+          <w:sz w:val="28"/>
+          <w:szCs w:val="28"/>
         </w:rPr>
       </w:pPr>
       <w:r>
@@ -2278,16 +2291,7 @@
           <w:sz w:val="28"/>
           <w:szCs w:val="28"/>
         </w:rPr>
-        <w:t xml:space="preserve">хранятся графики, показывающие разные параметры </w:t>
-      </w:r>
-      <w:r>
-        <w:rPr>
-          <w:rFonts w:ascii="Times New Roman" w:eastAsiaTheme="minorEastAsia" w:hAnsi="Times New Roman" w:cs="Times New Roman"/>
-          <w:sz w:val="28"/>
-          <w:szCs w:val="28"/>
-        </w:rPr>
-        <w:lastRenderedPageBreak/>
-        <w:t xml:space="preserve">системы при разных значениях </w:t>
+        <w:t xml:space="preserve">хранятся графики, показывающие разные параметры системы при разных значениях </w:t>
       </w:r>
       <m:oMath>
         <m:r>
@@ -2357,6 +2361,195 @@
         </w:rPr>
         <w:t>можно найти записи работы системы для разных значений.</w:t>
       </w:r>
+    </w:p>
+    <w:p>
+      <w:pPr>
+        <w:pStyle w:val="a3"/>
+        <w:ind w:left="1068"/>
+        <w:rPr>
+          <w:rFonts w:ascii="Times New Roman" w:eastAsiaTheme="minorEastAsia" w:hAnsi="Times New Roman" w:cs="Times New Roman"/>
+          <w:sz w:val="28"/>
+          <w:szCs w:val="28"/>
+          <w:lang w:val="en-US"/>
+        </w:rPr>
+      </w:pPr>
+    </w:p>
+    <w:p>
+      <w:pPr>
+        <w:pStyle w:val="a3"/>
+        <w:ind w:left="1068"/>
+        <w:rPr>
+          <w:rFonts w:ascii="Times New Roman" w:eastAsiaTheme="minorEastAsia" w:hAnsi="Times New Roman" w:cs="Times New Roman"/>
+          <w:sz w:val="28"/>
+          <w:szCs w:val="28"/>
+        </w:rPr>
+      </w:pPr>
+      <w:r>
+        <w:rPr>
+          <w:rFonts w:ascii="Times New Roman" w:eastAsiaTheme="minorEastAsia" w:hAnsi="Times New Roman" w:cs="Times New Roman"/>
+          <w:noProof/>
+          <w:sz w:val="28"/>
+          <w:szCs w:val="28"/>
+        </w:rPr>
+        <w:drawing>
+          <wp:anchor distT="0" distB="0" distL="114300" distR="114300" simplePos="0" relativeHeight="251659264" behindDoc="0" locked="0" layoutInCell="1" allowOverlap="1" wp14:anchorId="40E5DA04" wp14:editId="67C4C659">
+            <wp:simplePos x="0" y="0"/>
+            <wp:positionH relativeFrom="margin">
+              <wp:posOffset>2687955</wp:posOffset>
+            </wp:positionH>
+            <wp:positionV relativeFrom="paragraph">
+              <wp:posOffset>280670</wp:posOffset>
+            </wp:positionV>
+            <wp:extent cx="3419475" cy="4541520"/>
+            <wp:effectExtent l="0" t="0" r="9525" b="0"/>
+            <wp:wrapTopAndBottom/>
+            <wp:docPr id="850276906" name="Рисунок 3"/>
+            <wp:cNvGraphicFramePr>
+              <a:graphicFrameLocks xmlns:a="http://schemas.openxmlformats.org/drawingml/2006/main" noChangeAspect="1"/>
+            </wp:cNvGraphicFramePr>
+            <a:graphic xmlns:a="http://schemas.openxmlformats.org/drawingml/2006/main">
+              <a:graphicData uri="http://schemas.openxmlformats.org/drawingml/2006/picture">
+                <pic:pic xmlns:pic="http://schemas.openxmlformats.org/drawingml/2006/picture">
+                  <pic:nvPicPr>
+                    <pic:cNvPr id="0" name="Picture 3"/>
+                    <pic:cNvPicPr>
+                      <a:picLocks noChangeAspect="1" noChangeArrowheads="1"/>
+                    </pic:cNvPicPr>
+                  </pic:nvPicPr>
+                  <pic:blipFill>
+                    <a:blip r:embed="rId6" cstate="print">
+                      <a:extLst>
+                        <a:ext uri="{28A0092B-C50C-407E-A947-70E740481C1C}">
+                          <a14:useLocalDpi xmlns:a14="http://schemas.microsoft.com/office/drawing/2010/main" val="0"/>
+                        </a:ext>
+                      </a:extLst>
+                    </a:blip>
+                    <a:srcRect/>
+                    <a:stretch>
+                      <a:fillRect/>
+                    </a:stretch>
+                  </pic:blipFill>
+                  <pic:spPr bwMode="auto">
+                    <a:xfrm>
+                      <a:off x="0" y="0"/>
+                      <a:ext cx="3419475" cy="4541520"/>
+                    </a:xfrm>
+                    <a:prstGeom prst="rect">
+                      <a:avLst/>
+                    </a:prstGeom>
+                    <a:noFill/>
+                  </pic:spPr>
+                </pic:pic>
+              </a:graphicData>
+            </a:graphic>
+            <wp14:sizeRelH relativeFrom="margin">
+              <wp14:pctWidth>0</wp14:pctWidth>
+            </wp14:sizeRelH>
+            <wp14:sizeRelV relativeFrom="margin">
+              <wp14:pctHeight>0</wp14:pctHeight>
+            </wp14:sizeRelV>
+          </wp:anchor>
+        </w:drawing>
+      </w:r>
+      <w:r>
+        <w:rPr>
+          <w:rFonts w:ascii="Times New Roman" w:hAnsi="Times New Roman" w:cs="Times New Roman"/>
+          <w:i/>
+          <w:noProof/>
+          <w:sz w:val="28"/>
+          <w:szCs w:val="28"/>
+        </w:rPr>
+        <w:drawing>
+          <wp:anchor distT="0" distB="0" distL="114300" distR="114300" simplePos="0" relativeHeight="251658240" behindDoc="0" locked="0" layoutInCell="1" allowOverlap="1" wp14:anchorId="51BAECBA" wp14:editId="62796FD9">
+            <wp:simplePos x="0" y="0"/>
+            <wp:positionH relativeFrom="page">
+              <wp:posOffset>342900</wp:posOffset>
+            </wp:positionH>
+            <wp:positionV relativeFrom="paragraph">
+              <wp:posOffset>280670</wp:posOffset>
+            </wp:positionV>
+            <wp:extent cx="3419475" cy="4541520"/>
+            <wp:effectExtent l="0" t="0" r="9525" b="0"/>
+            <wp:wrapTopAndBottom/>
+            <wp:docPr id="1389932591" name="Рисунок 2"/>
+            <wp:cNvGraphicFramePr>
+              <a:graphicFrameLocks xmlns:a="http://schemas.openxmlformats.org/drawingml/2006/main" noChangeAspect="1"/>
+            </wp:cNvGraphicFramePr>
+            <a:graphic xmlns:a="http://schemas.openxmlformats.org/drawingml/2006/main">
+              <a:graphicData uri="http://schemas.openxmlformats.org/drawingml/2006/picture">
+                <pic:pic xmlns:pic="http://schemas.openxmlformats.org/drawingml/2006/picture">
+                  <pic:nvPicPr>
+                    <pic:cNvPr id="0" name="Picture 2"/>
+                    <pic:cNvPicPr>
+                      <a:picLocks noChangeAspect="1" noChangeArrowheads="1"/>
+                    </pic:cNvPicPr>
+                  </pic:nvPicPr>
+                  <pic:blipFill>
+                    <a:blip r:embed="rId7" cstate="print">
+                      <a:extLst>
+                        <a:ext uri="{28A0092B-C50C-407E-A947-70E740481C1C}">
+                          <a14:useLocalDpi xmlns:a14="http://schemas.microsoft.com/office/drawing/2010/main" val="0"/>
+                        </a:ext>
+                      </a:extLst>
+                    </a:blip>
+                    <a:srcRect/>
+                    <a:stretch>
+                      <a:fillRect/>
+                    </a:stretch>
+                  </pic:blipFill>
+                  <pic:spPr bwMode="auto">
+                    <a:xfrm>
+                      <a:off x="0" y="0"/>
+                      <a:ext cx="3419475" cy="4541520"/>
+                    </a:xfrm>
+                    <a:prstGeom prst="rect">
+                      <a:avLst/>
+                    </a:prstGeom>
+                    <a:noFill/>
+                  </pic:spPr>
+                </pic:pic>
+              </a:graphicData>
+            </a:graphic>
+            <wp14:sizeRelH relativeFrom="margin">
+              <wp14:pctWidth>0</wp14:pctWidth>
+            </wp14:sizeRelH>
+            <wp14:sizeRelV relativeFrom="margin">
+              <wp14:pctHeight>0</wp14:pctHeight>
+            </wp14:sizeRelV>
+          </wp:anchor>
+        </w:drawing>
+      </w:r>
+      <w:r>
+        <w:rPr>
+          <w:rFonts w:ascii="Times New Roman" w:eastAsiaTheme="minorEastAsia" w:hAnsi="Times New Roman" w:cs="Times New Roman"/>
+          <w:sz w:val="28"/>
+          <w:szCs w:val="28"/>
+        </w:rPr>
+        <w:t>Математический вывод параметров:</w:t>
+      </w:r>
+    </w:p>
+    <w:p>
+      <w:pPr>
+        <w:pStyle w:val="a3"/>
+        <w:ind w:left="1068"/>
+        <w:rPr>
+          <w:rFonts w:ascii="Times New Roman" w:eastAsiaTheme="minorEastAsia" w:hAnsi="Times New Roman" w:cs="Times New Roman"/>
+          <w:sz w:val="28"/>
+          <w:szCs w:val="28"/>
+        </w:rPr>
+      </w:pPr>
+    </w:p>
+    <w:p>
+      <w:pPr>
+        <w:pStyle w:val="a3"/>
+        <w:ind w:left="1068"/>
+        <w:rPr>
+          <w:rFonts w:ascii="Times New Roman" w:hAnsi="Times New Roman" w:cs="Times New Roman"/>
+          <w:i/>
+          <w:sz w:val="28"/>
+          <w:szCs w:val="28"/>
+        </w:rPr>
+      </w:pPr>
     </w:p>
     <w:sectPr>
       <w:pgSz w:w="11906" w:h="16838"/>

</xml_diff>